<commit_message>
nop bai tap tuan 5
</commit_message>
<xml_diff>
--- a/module1/bai3_mo_ta_thuat_toan_bang_Pseudocode&Flowchart/bai_tap/so_lon_nhat.docx
+++ b/module1/bai3_mo_ta_thuat_toan_bang_Pseudocode&Flowchart/bai_tap/so_lon_nhat.docx
@@ -1,114 +1,7 @@
 
 <file path=word/document.xml><?xml version="1.0" encoding="utf-8"?>
-<w:document xmlns:wpc="http://schemas.microsoft.com/office/word/2010/wordprocessingCanvas" xmlns:cx="http://schemas.microsoft.com/office/drawing/2014/chartex" xmlns:cx1="http://schemas.microsoft.com/office/drawing/2015/9/8/chartex" xmlns:cx2="http://schemas.microsoft.com/office/drawing/2015/10/21/chartex" xmlns:cx3="http://schemas.microsoft.com/office/drawing/2016/5/9/chartex" xmlns:cx4="http://schemas.microsoft.com/office/drawing/2016/5/10/chartex" xmlns:cx5="http://schemas.microsoft.com/office/drawing/2016/5/11/chartex" xmlns:cx6="http://schemas.microsoft.com/office/drawing/2016/5/12/chartex" xmlns:cx7="http://schemas.microsoft.com/office/drawing/2016/5/13/chartex" xmlns:cx8="http://schemas.microsoft.com/office/drawing/2016/5/14/chartex" xmlns:mc="http://schemas.openxmlformats.org/markup-compatibility/2006" xmlns:aink="http://schemas.microsoft.com/office/drawing/2016/ink" xmlns:am3d="http://schemas.microsoft.com/office/drawing/2017/model3d" xmlns:o="urn:schemas-microsoft-com:office:office" xmlns:r="http://schemas.openxmlformats.org/officeDocument/2006/relationships" xmlns:m="http://schemas.openxmlformats.org/officeDocument/2006/math" xmlns:v="urn:schemas-microsoft-com:vml" xmlns:wp14="http://schemas.microsoft.com/office/word/2010/wordprocessingDrawing" xmlns:wp="http://schemas.openxmlformats.org/drawingml/2006/wordprocessingDrawing" xmlns:w10="urn:schemas-microsoft-com:office:word" xmlns:w="http://schemas.openxmlformats.org/wordprocessingml/2006/main" xmlns:w14="http://schemas.microsoft.com/office/word/2010/wordml" xmlns:w15="http://schemas.microsoft.com/office/word/2012/wordml" xmlns:w16cex="http://schemas.microsoft.com/office/word/2018/wordml/cex" xmlns:w16cid="http://schemas.microsoft.com/office/word/2016/wordml/cid" xmlns:w16="http://schemas.microsoft.com/office/word/2018/wordml" xmlns:w16se="http://schemas.microsoft.com/office/word/2015/wordml/symex" xmlns:wpg="http://schemas.microsoft.com/office/word/2010/wordprocessingGroup" xmlns:wpi="http://schemas.microsoft.com/office/word/2010/wordprocessingInk" xmlns:wne="http://schemas.microsoft.com/office/word/2006/wordml" xmlns:wps="http://schemas.microsoft.com/office/word/2010/wordprocessingShape" mc:Ignorable="w14 w15 w16se w16cid w16 w16cex wp14">
+<w:document xmlns:wpc="http://schemas.microsoft.com/office/word/2010/wordprocessingCanvas" xmlns:cx="http://schemas.microsoft.com/office/drawing/2014/chartex" xmlns:cx1="http://schemas.microsoft.com/office/drawing/2015/9/8/chartex" xmlns:cx2="http://schemas.microsoft.com/office/drawing/2015/10/21/chartex" xmlns:cx3="http://schemas.microsoft.com/office/drawing/2016/5/9/chartex" xmlns:cx4="http://schemas.microsoft.com/office/drawing/2016/5/10/chartex" xmlns:cx5="http://schemas.microsoft.com/office/drawing/2016/5/11/chartex" xmlns:cx6="http://schemas.microsoft.com/office/drawing/2016/5/12/chartex" xmlns:cx7="http://schemas.microsoft.com/office/drawing/2016/5/13/chartex" xmlns:cx8="http://schemas.microsoft.com/office/drawing/2016/5/14/chartex" xmlns:mc="http://schemas.openxmlformats.org/markup-compatibility/2006" xmlns:aink="http://schemas.microsoft.com/office/drawing/2016/ink" xmlns:am3d="http://schemas.microsoft.com/office/drawing/2017/model3d" xmlns:o="urn:schemas-microsoft-com:office:office" xmlns:r="http://schemas.openxmlformats.org/officeDocument/2006/relationships" xmlns:m="http://schemas.openxmlformats.org/officeDocument/2006/math" xmlns:v="urn:schemas-microsoft-com:vml" xmlns:wp14="http://schemas.microsoft.com/office/word/2010/wordprocessingDrawing" xmlns:wp="http://schemas.openxmlformats.org/drawingml/2006/wordprocessingDrawing" xmlns:w10="urn:schemas-microsoft-com:office:word" xmlns:w="http://schemas.openxmlformats.org/wordprocessingml/2006/main" xmlns:w14="http://schemas.microsoft.com/office/word/2010/wordml" xmlns:w15="http://schemas.microsoft.com/office/word/2012/wordml" xmlns:w16cex="http://schemas.microsoft.com/office/word/2018/wordml/cex" xmlns:w16cid="http://schemas.microsoft.com/office/word/2016/wordml/cid" xmlns:w16="http://schemas.microsoft.com/office/word/2018/wordml" xmlns:w16sdtdh="http://schemas.microsoft.com/office/word/2020/wordml/sdtdatahash" xmlns:w16se="http://schemas.microsoft.com/office/word/2015/wordml/symex" xmlns:wpg="http://schemas.microsoft.com/office/word/2010/wordprocessingGroup" xmlns:wpi="http://schemas.microsoft.com/office/word/2010/wordprocessingInk" xmlns:wne="http://schemas.microsoft.com/office/word/2006/wordml" xmlns:wps="http://schemas.microsoft.com/office/word/2010/wordprocessingShape" mc:Ignorable="w14 w15 w16se w16cid w16 w16cex w16sdtdh wp14">
   <w:body>
-    <w:p>
-      <w:r>
-        <w:t>Begin</w:t>
-      </w:r>
-    </w:p>
-    <w:p>
-      <w:r>
-        <w:tab/>
-        <w:t>Input a, b, c</w:t>
-      </w:r>
-    </w:p>
-    <w:p>
-      <w:r>
-        <w:tab/>
-        <w:t>Max = a</w:t>
-      </w:r>
-    </w:p>
-    <w:p>
-      <w:r>
-        <w:tab/>
-        <w:t>If(b&gt;Max</w:t>
-      </w:r>
-      <w:r>
-        <w:t xml:space="preserve"> </w:t>
-      </w:r>
-      <w:r>
-        <w:t>)</w:t>
-      </w:r>
-    </w:p>
-    <w:p>
-      <w:r>
-        <w:tab/>
-      </w:r>
-      <w:r>
-        <w:tab/>
-        <w:t>If(b&gt;</w:t>
-      </w:r>
-      <w:r>
-        <w:t>c</w:t>
-      </w:r>
-      <w:r>
-        <w:t>)</w:t>
-      </w:r>
-    </w:p>
-    <w:p>
-      <w:r>
-        <w:tab/>
-      </w:r>
-      <w:r>
-        <w:tab/>
-      </w:r>
-      <w:r>
-        <w:tab/>
-        <w:t>Max = b</w:t>
-      </w:r>
-    </w:p>
-    <w:p>
-      <w:r>
-        <w:tab/>
-      </w:r>
-      <w:r>
-        <w:tab/>
-        <w:t>Else</w:t>
-      </w:r>
-    </w:p>
-    <w:p>
-      <w:r>
-        <w:tab/>
-      </w:r>
-      <w:r>
-        <w:tab/>
-      </w:r>
-      <w:r>
-        <w:tab/>
-        <w:t>Max = c</w:t>
-      </w:r>
-    </w:p>
-    <w:p>
-      <w:r>
-        <w:tab/>
-        <w:t>Else</w:t>
-      </w:r>
-      <w:r>
-        <w:t xml:space="preserve">  </w:t>
-      </w:r>
-    </w:p>
-    <w:p>
-      <w:r>
-        <w:tab/>
-        <w:t>End If</w:t>
-      </w:r>
-    </w:p>
-    <w:p>
-      <w:r>
-        <w:tab/>
-      </w:r>
-      <w:r>
-        <w:tab/>
-        <w:t>Max = a</w:t>
-      </w:r>
-    </w:p>
-    <w:p>
-      <w:r>
-        <w:tab/>
-        <w:t>Display Max</w:t>
-      </w:r>
-    </w:p>
     <w:p>
       <w:r>
         <w:rPr>
@@ -215,9 +108,6 @@
           </mc:Fallback>
         </mc:AlternateContent>
       </w:r>
-      <w:r>
-        <w:t>End</w:t>
-      </w:r>
     </w:p>
     <w:p>
       <w:r>
@@ -299,7 +189,7 @@
         <mc:AlternateContent>
           <mc:Choice Requires="wps">
             <w:drawing>
-              <wp:anchor distT="0" distB="0" distL="114300" distR="114300" simplePos="0" relativeHeight="251694080" behindDoc="0" locked="0" layoutInCell="1" allowOverlap="1" wp14:anchorId="78D70256" wp14:editId="46252A23">
+              <wp:anchor distT="0" distB="0" distL="114300" distR="114300" simplePos="0" relativeHeight="251694080" behindDoc="0" locked="0" layoutInCell="1" allowOverlap="1" wp14:anchorId="78D70256" wp14:editId="28850BB5">
                 <wp:simplePos x="0" y="0"/>
                 <wp:positionH relativeFrom="column">
                   <wp:posOffset>3032760</wp:posOffset>
@@ -351,7 +241,7 @@
           </mc:Choice>
           <mc:Fallback>
             <w:pict>
-              <v:shapetype w14:anchorId="4A24D99F" id="_x0000_t32" coordsize="21600,21600" o:spt="32" o:oned="t" path="m,l21600,21600e" filled="f">
+              <v:shapetype w14:anchorId="1C321289" id="_x0000_t32" coordsize="21600,21600" o:spt="32" o:oned="t" path="m,l21600,21600e" filled="f">
                 <v:path arrowok="t" fillok="f" o:connecttype="none"/>
                 <o:lock v:ext="edit" shapetype="t"/>
               </v:shapetype>
@@ -369,7 +259,7 @@
         <mc:AlternateContent>
           <mc:Choice Requires="wps">
             <w:drawing>
-              <wp:anchor distT="0" distB="0" distL="114300" distR="114300" simplePos="0" relativeHeight="251693056" behindDoc="0" locked="0" layoutInCell="1" allowOverlap="1" wp14:anchorId="43DA69AE" wp14:editId="04503A98">
+              <wp:anchor distT="0" distB="0" distL="114300" distR="114300" simplePos="0" relativeHeight="251693056" behindDoc="0" locked="0" layoutInCell="1" allowOverlap="1" wp14:anchorId="43DA69AE" wp14:editId="5A7354E5">
                 <wp:simplePos x="0" y="0"/>
                 <wp:positionH relativeFrom="column">
                   <wp:posOffset>5897880</wp:posOffset>
@@ -570,92 +460,7 @@
         <mc:AlternateContent>
           <mc:Choice Requires="wps">
             <w:drawing>
-              <wp:anchor distT="0" distB="0" distL="114300" distR="114300" simplePos="0" relativeHeight="251679744" behindDoc="0" locked="0" layoutInCell="1" allowOverlap="1" wp14:anchorId="14F8046C" wp14:editId="20076E0D">
-                <wp:simplePos x="0" y="0"/>
-                <wp:positionH relativeFrom="column">
-                  <wp:posOffset>822960</wp:posOffset>
-                </wp:positionH>
-                <wp:positionV relativeFrom="paragraph">
-                  <wp:posOffset>1273810</wp:posOffset>
-                </wp:positionV>
-                <wp:extent cx="1447800" cy="1539240"/>
-                <wp:effectExtent l="76200" t="0" r="19050" b="60960"/>
-                <wp:wrapNone/>
-                <wp:docPr id="22" name="Connector: Elbow 22"/>
-                <wp:cNvGraphicFramePr/>
-                <a:graphic xmlns:a="http://schemas.openxmlformats.org/drawingml/2006/main">
-                  <a:graphicData uri="http://schemas.microsoft.com/office/word/2010/wordprocessingShape">
-                    <wps:wsp>
-                      <wps:cNvCnPr/>
-                      <wps:spPr>
-                        <a:xfrm flipH="1">
-                          <a:off x="0" y="0"/>
-                          <a:ext cx="1447800" cy="1539240"/>
-                        </a:xfrm>
-                        <a:prstGeom prst="bentConnector3">
-                          <a:avLst>
-                            <a:gd name="adj1" fmla="val 101639"/>
-                          </a:avLst>
-                        </a:prstGeom>
-                        <a:ln>
-                          <a:tailEnd type="triangle"/>
-                        </a:ln>
-                      </wps:spPr>
-                      <wps:style>
-                        <a:lnRef idx="1">
-                          <a:schemeClr val="accent1"/>
-                        </a:lnRef>
-                        <a:fillRef idx="0">
-                          <a:schemeClr val="accent1"/>
-                        </a:fillRef>
-                        <a:effectRef idx="0">
-                          <a:schemeClr val="accent1"/>
-                        </a:effectRef>
-                        <a:fontRef idx="minor">
-                          <a:schemeClr val="tx1"/>
-                        </a:fontRef>
-                      </wps:style>
-                      <wps:bodyPr/>
-                    </wps:wsp>
-                  </a:graphicData>
-                </a:graphic>
-                <wp14:sizeRelH relativeFrom="margin">
-                  <wp14:pctWidth>0</wp14:pctWidth>
-                </wp14:sizeRelH>
-                <wp14:sizeRelV relativeFrom="margin">
-                  <wp14:pctHeight>0</wp14:pctHeight>
-                </wp14:sizeRelV>
-              </wp:anchor>
-            </w:drawing>
-          </mc:Choice>
-          <mc:Fallback>
-            <w:pict>
-              <v:shapetype w14:anchorId="0D9F78A2" id="_x0000_t34" coordsize="21600,21600" o:spt="34" o:oned="t" adj="10800" path="m,l@0,0@0,21600,21600,21600e" filled="f">
-                <v:stroke joinstyle="miter"/>
-                <v:formulas>
-                  <v:f eqn="val #0"/>
-                </v:formulas>
-                <v:path arrowok="t" fillok="f" o:connecttype="none"/>
-                <v:handles>
-                  <v:h position="#0,center"/>
-                </v:handles>
-                <o:lock v:ext="edit" shapetype="t"/>
-              </v:shapetype>
-              <v:shape id="Connector: Elbow 22" o:spid="_x0000_s1026" type="#_x0000_t34" style="position:absolute;margin-left:64.8pt;margin-top:100.3pt;width:114pt;height:121.2pt;flip:x;z-index:251679744;visibility:visible;mso-wrap-style:square;mso-width-percent:0;mso-height-percent:0;mso-wrap-distance-left:9pt;mso-wrap-distance-top:0;mso-wrap-distance-right:9pt;mso-wrap-distance-bottom:0;mso-position-horizontal:absolute;mso-position-horizontal-relative:text;mso-position-vertical:absolute;mso-position-vertical-relative:text;mso-width-percent:0;mso-height-percent:0;mso-width-relative:margin;mso-height-relative:margin" o:gfxdata="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" adj="21954" strokecolor="#4472c4 [3204]" strokeweight=".5pt">
-                <v:stroke endarrow="block"/>
-              </v:shape>
-            </w:pict>
-          </mc:Fallback>
-        </mc:AlternateContent>
-      </w:r>
-      <w:r>
-        <w:rPr>
-          <w:noProof/>
-        </w:rPr>
-        <mc:AlternateContent>
-          <mc:Choice Requires="wps">
-            <w:drawing>
-              <wp:anchor distT="0" distB="0" distL="114300" distR="114300" simplePos="0" relativeHeight="251675648" behindDoc="0" locked="0" layoutInCell="1" allowOverlap="1" wp14:anchorId="00577411" wp14:editId="33D151C6">
+              <wp:anchor distT="0" distB="0" distL="114300" distR="114300" simplePos="0" relativeHeight="251675648" behindDoc="0" locked="0" layoutInCell="1" allowOverlap="1" wp14:anchorId="00577411" wp14:editId="155C963D">
                 <wp:simplePos x="0" y="0"/>
                 <wp:positionH relativeFrom="margin">
                   <wp:posOffset>167640</wp:posOffset>
@@ -1132,89 +937,7 @@
         <mc:AlternateContent>
           <mc:Choice Requires="wps">
             <w:drawing>
-              <wp:anchor distT="0" distB="0" distL="114300" distR="114300" simplePos="0" relativeHeight="251680768" behindDoc="0" locked="0" layoutInCell="1" allowOverlap="1" wp14:anchorId="0CEB5A17" wp14:editId="43CDC54F">
-                <wp:simplePos x="0" y="0"/>
-                <wp:positionH relativeFrom="column">
-                  <wp:posOffset>1303020</wp:posOffset>
-                </wp:positionH>
-                <wp:positionV relativeFrom="paragraph">
-                  <wp:posOffset>892810</wp:posOffset>
-                </wp:positionV>
-                <wp:extent cx="396240" cy="259080"/>
-                <wp:effectExtent l="0" t="0" r="3810" b="7620"/>
-                <wp:wrapNone/>
-                <wp:docPr id="23" name="Text Box 23"/>
-                <wp:cNvGraphicFramePr/>
-                <a:graphic xmlns:a="http://schemas.openxmlformats.org/drawingml/2006/main">
-                  <a:graphicData uri="http://schemas.microsoft.com/office/word/2010/wordprocessingShape">
-                    <wps:wsp>
-                      <wps:cNvSpPr txBox="1"/>
-                      <wps:spPr>
-                        <a:xfrm>
-                          <a:off x="0" y="0"/>
-                          <a:ext cx="396240" cy="259080"/>
-                        </a:xfrm>
-                        <a:prstGeom prst="rect">
-                          <a:avLst/>
-                        </a:prstGeom>
-                        <a:solidFill>
-                          <a:schemeClr val="lt1"/>
-                        </a:solidFill>
-                        <a:ln w="6350">
-                          <a:noFill/>
-                        </a:ln>
-                      </wps:spPr>
-                      <wps:txbx>
-                        <w:txbxContent>
-                          <w:p>
-                            <w:r>
-                              <w:t>No</w:t>
-                            </w:r>
-                          </w:p>
-                          <w:p/>
-                        </w:txbxContent>
-                      </wps:txbx>
-                      <wps:bodyPr rot="0" spcFirstLastPara="0" vertOverflow="overflow" horzOverflow="overflow" vert="horz" wrap="square" lIns="91440" tIns="45720" rIns="91440" bIns="45720" numCol="1" spcCol="0" rtlCol="0" fromWordArt="0" anchor="t" anchorCtr="0" forceAA="0" compatLnSpc="1">
-                        <a:prstTxWarp prst="textNoShape">
-                          <a:avLst/>
-                        </a:prstTxWarp>
-                        <a:noAutofit/>
-                      </wps:bodyPr>
-                    </wps:wsp>
-                  </a:graphicData>
-                </a:graphic>
-                <wp14:sizeRelV relativeFrom="margin">
-                  <wp14:pctHeight>0</wp14:pctHeight>
-                </wp14:sizeRelV>
-              </wp:anchor>
-            </w:drawing>
-          </mc:Choice>
-          <mc:Fallback>
-            <w:pict>
-              <v:shape w14:anchorId="0CEB5A17" id="Text Box 23" o:spid="_x0000_s1032" type="#_x0000_t202" style="position:absolute;margin-left:102.6pt;margin-top:70.3pt;width:31.2pt;height:20.4pt;z-index:251680768;visibility:visible;mso-wrap-style:square;mso-height-percent:0;mso-wrap-distance-left:9pt;mso-wrap-distance-top:0;mso-wrap-distance-right:9pt;mso-wrap-distance-bottom:0;mso-position-horizontal:absolute;mso-position-horizontal-relative:text;mso-position-vertical:absolute;mso-position-vertical-relative:text;mso-height-percent:0;mso-height-relative:margin;v-text-anchor:top" o:gfxdata="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" fillcolor="white [3201]" stroked="f" strokeweight=".5pt">
-                <v:textbox>
-                  <w:txbxContent>
-                    <w:p>
-                      <w:r>
-                        <w:t>No</w:t>
-                      </w:r>
-                    </w:p>
-                    <w:p/>
-                  </w:txbxContent>
-                </v:textbox>
-              </v:shape>
-            </w:pict>
-          </mc:Fallback>
-        </mc:AlternateContent>
-      </w:r>
-      <w:r>
-        <w:rPr>
-          <w:noProof/>
-        </w:rPr>
-        <mc:AlternateContent>
-          <mc:Choice Requires="wps">
-            <w:drawing>
-              <wp:anchor distT="0" distB="0" distL="114300" distR="114300" simplePos="0" relativeHeight="251678720" behindDoc="0" locked="0" layoutInCell="1" allowOverlap="1" wp14:anchorId="31C026E9" wp14:editId="063CFC32">
+              <wp:anchor distT="0" distB="0" distL="114300" distR="114300" simplePos="0" relativeHeight="251678720" behindDoc="0" locked="0" layoutInCell="1" allowOverlap="1" wp14:anchorId="31C026E9" wp14:editId="4DEA705E">
                 <wp:simplePos x="0" y="0"/>
                 <wp:positionH relativeFrom="column">
                   <wp:posOffset>3855720</wp:posOffset>
@@ -1268,7 +991,18 @@
           </mc:Choice>
           <mc:Fallback>
             <w:pict>
-              <v:shape w14:anchorId="535C4B2D" id="Connector: Elbow 21" o:spid="_x0000_s1026" type="#_x0000_t34" style="position:absolute;margin-left:303.6pt;margin-top:100.3pt;width:29.4pt;height:59.4pt;z-index:251678720;visibility:visible;mso-wrap-style:square;mso-wrap-distance-left:9pt;mso-wrap-distance-top:0;mso-wrap-distance-right:9pt;mso-wrap-distance-bottom:0;mso-position-horizontal:absolute;mso-position-horizontal-relative:text;mso-position-vertical:absolute;mso-position-vertical-relative:text" o:gfxdata="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" adj="21820" strokecolor="#4472c4 [3204]" strokeweight=".5pt">
+              <v:shapetype w14:anchorId="36337624" id="_x0000_t34" coordsize="21600,21600" o:spt="34" o:oned="t" adj="10800" path="m,l@0,0@0,21600,21600,21600e" filled="f">
+                <v:stroke joinstyle="miter"/>
+                <v:formulas>
+                  <v:f eqn="val #0"/>
+                </v:formulas>
+                <v:path arrowok="t" fillok="f" o:connecttype="none"/>
+                <v:handles>
+                  <v:h position="#0,center"/>
+                </v:handles>
+                <o:lock v:ext="edit" shapetype="t"/>
+              </v:shapetype>
+              <v:shape id="Connector: Elbow 21" o:spid="_x0000_s1026" type="#_x0000_t34" style="position:absolute;margin-left:303.6pt;margin-top:100.3pt;width:29.4pt;height:59.4pt;z-index:251678720;visibility:visible;mso-wrap-style:square;mso-wrap-distance-left:9pt;mso-wrap-distance-top:0;mso-wrap-distance-right:9pt;mso-wrap-distance-bottom:0;mso-position-horizontal:absolute;mso-position-horizontal-relative:text;mso-position-vertical:absolute;mso-position-vertical-relative:text" o:gfxdata="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" adj="21820" strokecolor="#4472c4 [3204]" strokeweight=".5pt">
                 <v:stroke endarrow="block"/>
               </v:shape>
             </w:pict>
@@ -1418,7 +1152,7 @@
                 <v:stroke joinstyle="miter"/>
                 <v:path gradientshapeok="t" o:connecttype="rect" textboxrect="5400,5400,16200,16200"/>
               </v:shapetype>
-              <v:shape id="Diamond 4" o:spid="_x0000_s1033" type="#_x0000_t4" style="position:absolute;margin-left:180.9pt;margin-top:78.7pt;width:124.2pt;height:43.8pt;z-index:251662336;visibility:visible;mso-wrap-style:square;mso-wrap-distance-left:9pt;mso-wrap-distance-top:0;mso-wrap-distance-right:9pt;mso-wrap-distance-bottom:0;mso-position-horizontal:absolute;mso-position-horizontal-relative:text;mso-position-vertical:absolute;mso-position-vertical-relative:text;v-text-anchor:middle" o:gfxdata="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" fillcolor="white [3201]" strokecolor="#70ad47 [3209]" strokeweight="1pt">
+              <v:shape id="Diamond 4" o:spid="_x0000_s1032" type="#_x0000_t4" style="position:absolute;margin-left:180.9pt;margin-top:78.7pt;width:124.2pt;height:43.8pt;z-index:251662336;visibility:visible;mso-wrap-style:square;mso-wrap-distance-left:9pt;mso-wrap-distance-top:0;mso-wrap-distance-right:9pt;mso-wrap-distance-bottom:0;mso-position-horizontal:absolute;mso-position-horizontal-relative:text;mso-position-vertical:absolute;mso-position-vertical-relative:text;v-text-anchor:middle" o:gfxdata="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" fillcolor="white [3201]" strokecolor="#70ad47 [3209]" strokeweight="1pt">
                 <v:textbox>
                   <w:txbxContent>
                     <w:p>
@@ -1509,7 +1243,7 @@
           </mc:Choice>
           <mc:Fallback>
             <w:pict>
-              <v:shape w14:anchorId="0120A66D" id="Parallelogram 14" o:spid="_x0000_s1034" type="#_x0000_t7" style="position:absolute;margin-left:403.8pt;margin-top:228.1pt;width:112.2pt;height:30.6pt;z-index:251671552;visibility:visible;mso-wrap-style:square;mso-wrap-distance-left:9pt;mso-wrap-distance-top:0;mso-wrap-distance-right:9pt;mso-wrap-distance-bottom:0;mso-position-horizontal:absolute;mso-position-horizontal-relative:text;mso-position-vertical:absolute;mso-position-vertical-relative:text;v-text-anchor:middle" o:gfxdata="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" adj="1473" fillcolor="white [3201]" strokecolor="#70ad47 [3209]" strokeweight="1pt">
+              <v:shape w14:anchorId="0120A66D" id="Parallelogram 14" o:spid="_x0000_s1033" type="#_x0000_t7" style="position:absolute;margin-left:403.8pt;margin-top:228.1pt;width:112.2pt;height:30.6pt;z-index:251671552;visibility:visible;mso-wrap-style:square;mso-wrap-distance-left:9pt;mso-wrap-distance-top:0;mso-wrap-distance-right:9pt;mso-wrap-distance-bottom:0;mso-position-horizontal:absolute;mso-position-horizontal-relative:text;mso-position-vertical:absolute;mso-position-vertical-relative:text;v-text-anchor:middle" o:gfxdata="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" adj="1473" fillcolor="white [3201]" strokecolor="#70ad47 [3209]" strokeweight="1pt">
                 <v:textbox>
                   <w:txbxContent>
                     <w:p>
@@ -1605,7 +1339,7 @@
           </mc:Choice>
           <mc:Fallback>
             <w:pict>
-              <v:shape w14:anchorId="4369D564" id="Parallelogram 15" o:spid="_x0000_s1035" type="#_x0000_t7" style="position:absolute;margin-left:171.9pt;margin-top:226.2pt;width:112.2pt;height:30.6pt;z-index:251673600;visibility:visible;mso-wrap-style:square;mso-wrap-distance-left:9pt;mso-wrap-distance-top:0;mso-wrap-distance-right:9pt;mso-wrap-distance-bottom:0;mso-position-horizontal:absolute;mso-position-horizontal-relative:margin;mso-position-vertical:absolute;mso-position-vertical-relative:text;v-text-anchor:middle" o:gfxdata="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" adj="1473" fillcolor="white [3201]" strokecolor="#70ad47 [3209]" strokeweight="1pt">
+              <v:shape w14:anchorId="4369D564" id="Parallelogram 15" o:spid="_x0000_s1034" type="#_x0000_t7" style="position:absolute;margin-left:171.9pt;margin-top:226.2pt;width:112.2pt;height:30.6pt;z-index:251673600;visibility:visible;mso-wrap-style:square;mso-wrap-distance-left:9pt;mso-wrap-distance-top:0;mso-wrap-distance-right:9pt;mso-wrap-distance-bottom:0;mso-position-horizontal:absolute;mso-position-horizontal-relative:margin;mso-position-vertical:absolute;mso-position-vertical-relative:text;v-text-anchor:middle" o:gfxdata="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" adj="1473" fillcolor="white [3201]" strokecolor="#70ad47 [3209]" strokeweight="1pt">
                 <v:textbox>
                   <w:txbxContent>
                     <w:p>
@@ -1779,7 +1513,7 @@
           </mc:Choice>
           <mc:Fallback>
             <w:pict>
-              <v:shape w14:anchorId="6E2C3CC7" id="Diamond 5" o:spid="_x0000_s1036" type="#_x0000_t4" style="position:absolute;margin-left:269.1pt;margin-top:160.6pt;width:124.2pt;height:41.7pt;z-index:251663360;visibility:visible;mso-wrap-style:square;mso-height-percent:0;mso-wrap-distance-left:9pt;mso-wrap-distance-top:0;mso-wrap-distance-right:9pt;mso-wrap-distance-bottom:0;mso-position-horizontal:absolute;mso-position-horizontal-relative:text;mso-position-vertical:absolute;mso-position-vertical-relative:text;mso-height-percent:0;mso-height-relative:margin;v-text-anchor:middle" o:gfxdata="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" fillcolor="white [3201]" strokecolor="#70ad47 [3209]" strokeweight="1pt">
+              <v:shape w14:anchorId="6E2C3CC7" id="Diamond 5" o:spid="_x0000_s1035" type="#_x0000_t4" style="position:absolute;margin-left:269.1pt;margin-top:160.6pt;width:124.2pt;height:41.7pt;z-index:251663360;visibility:visible;mso-wrap-style:square;mso-height-percent:0;mso-wrap-distance-left:9pt;mso-wrap-distance-top:0;mso-wrap-distance-right:9pt;mso-wrap-distance-bottom:0;mso-position-horizontal:absolute;mso-position-horizontal-relative:text;mso-position-vertical:absolute;mso-position-vertical-relative:text;mso-height-percent:0;mso-height-relative:margin;v-text-anchor:middle" o:gfxdata="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" fillcolor="white [3201]" strokecolor="#70ad47 [3209]" strokeweight="1pt">
                 <v:textbox>
                   <w:txbxContent>
                     <w:p>
@@ -1944,7 +1678,7 @@
           </mc:Choice>
           <mc:Fallback>
             <w:pict>
-              <v:shape w14:anchorId="1F81C639" id="Parallelogram 2" o:spid="_x0000_s1037" type="#_x0000_t7" style="position:absolute;margin-left:184.8pt;margin-top:6.7pt;width:115.2pt;height:31.8pt;z-index:251660288;visibility:visible;mso-wrap-style:square;mso-wrap-distance-left:9pt;mso-wrap-distance-top:0;mso-wrap-distance-right:9pt;mso-wrap-distance-bottom:0;mso-position-horizontal:absolute;mso-position-horizontal-relative:text;mso-position-vertical:absolute;mso-position-vertical-relative:text;v-text-anchor:middle" o:gfxdata="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" adj="1491" fillcolor="white [3201]" strokecolor="#70ad47 [3209]" strokeweight="1pt">
+              <v:shape w14:anchorId="1F81C639" id="Parallelogram 2" o:spid="_x0000_s1036" type="#_x0000_t7" style="position:absolute;margin-left:184.8pt;margin-top:6.7pt;width:115.2pt;height:31.8pt;z-index:251660288;visibility:visible;mso-wrap-style:square;mso-wrap-distance-left:9pt;mso-wrap-distance-top:0;mso-wrap-distance-right:9pt;mso-wrap-distance-bottom:0;mso-position-horizontal:absolute;mso-position-horizontal-relative:text;mso-position-vertical:absolute;mso-position-vertical-relative:text;v-text-anchor:middle" o:gfxdata="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" adj="1491" fillcolor="white [3201]" strokecolor="#70ad47 [3209]" strokeweight="1pt">
                 <v:textbox>
                   <w:txbxContent>
                     <w:p>
@@ -1965,13 +1699,697 @@
     </w:p>
     <w:p/>
     <w:p/>
+    <w:p>
+      <w:r>
+        <w:rPr>
+          <w:noProof/>
+        </w:rPr>
+        <mc:AlternateContent>
+          <mc:Choice Requires="wps">
+            <w:drawing>
+              <wp:anchor distT="0" distB="0" distL="114300" distR="114300" simplePos="0" relativeHeight="251680768" behindDoc="0" locked="0" layoutInCell="1" allowOverlap="1" wp14:anchorId="0CEB5A17" wp14:editId="25D97B91">
+                <wp:simplePos x="0" y="0"/>
+                <wp:positionH relativeFrom="column">
+                  <wp:posOffset>1524000</wp:posOffset>
+                </wp:positionH>
+                <wp:positionV relativeFrom="paragraph">
+                  <wp:posOffset>76200</wp:posOffset>
+                </wp:positionV>
+                <wp:extent cx="396240" cy="259080"/>
+                <wp:effectExtent l="0" t="0" r="3810" b="7620"/>
+                <wp:wrapNone/>
+                <wp:docPr id="23" name="Text Box 23"/>
+                <wp:cNvGraphicFramePr/>
+                <a:graphic xmlns:a="http://schemas.openxmlformats.org/drawingml/2006/main">
+                  <a:graphicData uri="http://schemas.microsoft.com/office/word/2010/wordprocessingShape">
+                    <wps:wsp>
+                      <wps:cNvSpPr txBox="1"/>
+                      <wps:spPr>
+                        <a:xfrm>
+                          <a:off x="0" y="0"/>
+                          <a:ext cx="396240" cy="259080"/>
+                        </a:xfrm>
+                        <a:prstGeom prst="rect">
+                          <a:avLst/>
+                        </a:prstGeom>
+                        <a:solidFill>
+                          <a:schemeClr val="lt1"/>
+                        </a:solidFill>
+                        <a:ln w="6350">
+                          <a:noFill/>
+                        </a:ln>
+                      </wps:spPr>
+                      <wps:txbx>
+                        <w:txbxContent>
+                          <w:p>
+                            <w:r>
+                              <w:t>No</w:t>
+                            </w:r>
+                          </w:p>
+                          <w:p/>
+                        </w:txbxContent>
+                      </wps:txbx>
+                      <wps:bodyPr rot="0" spcFirstLastPara="0" vertOverflow="overflow" horzOverflow="overflow" vert="horz" wrap="square" lIns="91440" tIns="45720" rIns="91440" bIns="45720" numCol="1" spcCol="0" rtlCol="0" fromWordArt="0" anchor="t" anchorCtr="0" forceAA="0" compatLnSpc="1">
+                        <a:prstTxWarp prst="textNoShape">
+                          <a:avLst/>
+                        </a:prstTxWarp>
+                        <a:noAutofit/>
+                      </wps:bodyPr>
+                    </wps:wsp>
+                  </a:graphicData>
+                </a:graphic>
+                <wp14:sizeRelV relativeFrom="margin">
+                  <wp14:pctHeight>0</wp14:pctHeight>
+                </wp14:sizeRelV>
+              </wp:anchor>
+            </w:drawing>
+          </mc:Choice>
+          <mc:Fallback>
+            <w:pict>
+              <v:shape w14:anchorId="0CEB5A17" id="Text Box 23" o:spid="_x0000_s1037" type="#_x0000_t202" style="position:absolute;margin-left:120pt;margin-top:6pt;width:31.2pt;height:20.4pt;z-index:251680768;visibility:visible;mso-wrap-style:square;mso-height-percent:0;mso-wrap-distance-left:9pt;mso-wrap-distance-top:0;mso-wrap-distance-right:9pt;mso-wrap-distance-bottom:0;mso-position-horizontal:absolute;mso-position-horizontal-relative:text;mso-position-vertical:absolute;mso-position-vertical-relative:text;mso-height-percent:0;mso-height-relative:margin;v-text-anchor:top" o:gfxdata="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" fillcolor="white [3201]" stroked="f" strokeweight=".5pt">
+                <v:textbox>
+                  <w:txbxContent>
+                    <w:p>
+                      <w:r>
+                        <w:t>No</w:t>
+                      </w:r>
+                    </w:p>
+                    <w:p/>
+                  </w:txbxContent>
+                </v:textbox>
+              </v:shape>
+            </w:pict>
+          </mc:Fallback>
+        </mc:AlternateContent>
+      </w:r>
+    </w:p>
+    <w:p>
+      <w:r>
+        <w:rPr>
+          <w:noProof/>
+        </w:rPr>
+        <mc:AlternateContent>
+          <mc:Choice Requires="wps">
+            <w:drawing>
+              <wp:anchor distT="0" distB="0" distL="114300" distR="114300" simplePos="0" relativeHeight="251697152" behindDoc="0" locked="0" layoutInCell="1" allowOverlap="1" wp14:anchorId="7C88CB57" wp14:editId="5E891649">
+                <wp:simplePos x="0" y="0"/>
+                <wp:positionH relativeFrom="column">
+                  <wp:posOffset>967740</wp:posOffset>
+                </wp:positionH>
+                <wp:positionV relativeFrom="paragraph">
+                  <wp:posOffset>50165</wp:posOffset>
+                </wp:positionV>
+                <wp:extent cx="1341120" cy="354330"/>
+                <wp:effectExtent l="57150" t="0" r="11430" b="64770"/>
+                <wp:wrapNone/>
+                <wp:docPr id="10" name="Connector: Elbow 10"/>
+                <wp:cNvGraphicFramePr/>
+                <a:graphic xmlns:a="http://schemas.openxmlformats.org/drawingml/2006/main">
+                  <a:graphicData uri="http://schemas.microsoft.com/office/word/2010/wordprocessingShape">
+                    <wps:wsp>
+                      <wps:cNvCnPr/>
+                      <wps:spPr>
+                        <a:xfrm flipH="1">
+                          <a:off x="0" y="0"/>
+                          <a:ext cx="1341120" cy="354330"/>
+                        </a:xfrm>
+                        <a:prstGeom prst="bentConnector3">
+                          <a:avLst>
+                            <a:gd name="adj1" fmla="val 100000"/>
+                          </a:avLst>
+                        </a:prstGeom>
+                        <a:ln>
+                          <a:tailEnd type="triangle"/>
+                        </a:ln>
+                      </wps:spPr>
+                      <wps:style>
+                        <a:lnRef idx="1">
+                          <a:schemeClr val="accent1"/>
+                        </a:lnRef>
+                        <a:fillRef idx="0">
+                          <a:schemeClr val="accent1"/>
+                        </a:fillRef>
+                        <a:effectRef idx="0">
+                          <a:schemeClr val="accent1"/>
+                        </a:effectRef>
+                        <a:fontRef idx="minor">
+                          <a:schemeClr val="tx1"/>
+                        </a:fontRef>
+                      </wps:style>
+                      <wps:bodyPr/>
+                    </wps:wsp>
+                  </a:graphicData>
+                </a:graphic>
+              </wp:anchor>
+            </w:drawing>
+          </mc:Choice>
+          <mc:Fallback>
+            <w:pict>
+              <v:shape w14:anchorId="3CC0893A" id="Connector: Elbow 10" o:spid="_x0000_s1026" type="#_x0000_t34" style="position:absolute;margin-left:76.2pt;margin-top:3.95pt;width:105.6pt;height:27.9pt;flip:x;z-index:251697152;visibility:visible;mso-wrap-style:square;mso-wrap-distance-left:9pt;mso-wrap-distance-top:0;mso-wrap-distance-right:9pt;mso-wrap-distance-bottom:0;mso-position-horizontal:absolute;mso-position-horizontal-relative:text;mso-position-vertical:absolute;mso-position-vertical-relative:text" o:gfxdata="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" adj="21600" strokecolor="#4472c4 [3204]" strokeweight=".5pt">
+                <v:stroke endarrow="block"/>
+              </v:shape>
+            </w:pict>
+          </mc:Fallback>
+        </mc:AlternateContent>
+      </w:r>
+    </w:p>
+    <w:p>
+      <w:r>
+        <w:rPr>
+          <w:noProof/>
+        </w:rPr>
+        <mc:AlternateContent>
+          <mc:Choice Requires="wps">
+            <w:drawing>
+              <wp:anchor distT="0" distB="0" distL="114300" distR="114300" simplePos="0" relativeHeight="251696128" behindDoc="0" locked="0" layoutInCell="1" allowOverlap="1" wp14:anchorId="17729E1A" wp14:editId="544736C7">
+                <wp:simplePos x="0" y="0"/>
+                <wp:positionH relativeFrom="column">
+                  <wp:posOffset>220980</wp:posOffset>
+                </wp:positionH>
+                <wp:positionV relativeFrom="paragraph">
+                  <wp:posOffset>95250</wp:posOffset>
+                </wp:positionV>
+                <wp:extent cx="1577340" cy="529590"/>
+                <wp:effectExtent l="38100" t="19050" r="22860" b="41910"/>
+                <wp:wrapNone/>
+                <wp:docPr id="7" name="Diamond 7"/>
+                <wp:cNvGraphicFramePr/>
+                <a:graphic xmlns:a="http://schemas.openxmlformats.org/drawingml/2006/main">
+                  <a:graphicData uri="http://schemas.microsoft.com/office/word/2010/wordprocessingShape">
+                    <wps:wsp>
+                      <wps:cNvSpPr/>
+                      <wps:spPr>
+                        <a:xfrm>
+                          <a:off x="0" y="0"/>
+                          <a:ext cx="1577340" cy="529590"/>
+                        </a:xfrm>
+                        <a:prstGeom prst="diamond">
+                          <a:avLst/>
+                        </a:prstGeom>
+                      </wps:spPr>
+                      <wps:style>
+                        <a:lnRef idx="2">
+                          <a:schemeClr val="accent6"/>
+                        </a:lnRef>
+                        <a:fillRef idx="1">
+                          <a:schemeClr val="lt1"/>
+                        </a:fillRef>
+                        <a:effectRef idx="0">
+                          <a:schemeClr val="accent6"/>
+                        </a:effectRef>
+                        <a:fontRef idx="minor">
+                          <a:schemeClr val="dk1"/>
+                        </a:fontRef>
+                      </wps:style>
+                      <wps:txbx>
+                        <w:txbxContent>
+                          <w:p>
+                            <w:pPr>
+                              <w:jc w:val="center"/>
+                            </w:pPr>
+                            <w:r>
+                              <w:t>a</w:t>
+                            </w:r>
+                            <w:r>
+                              <w:t xml:space="preserve"> &gt; c</w:t>
+                            </w:r>
+                          </w:p>
+                        </w:txbxContent>
+                      </wps:txbx>
+                      <wps:bodyPr rot="0" spcFirstLastPara="0" vertOverflow="overflow" horzOverflow="overflow" vert="horz" wrap="square" lIns="91440" tIns="45720" rIns="91440" bIns="45720" numCol="1" spcCol="0" rtlCol="0" fromWordArt="0" anchor="ctr" anchorCtr="0" forceAA="0" compatLnSpc="1">
+                        <a:prstTxWarp prst="textNoShape">
+                          <a:avLst/>
+                        </a:prstTxWarp>
+                        <a:noAutofit/>
+                      </wps:bodyPr>
+                    </wps:wsp>
+                  </a:graphicData>
+                </a:graphic>
+                <wp14:sizeRelV relativeFrom="margin">
+                  <wp14:pctHeight>0</wp14:pctHeight>
+                </wp14:sizeRelV>
+              </wp:anchor>
+            </w:drawing>
+          </mc:Choice>
+          <mc:Fallback>
+            <w:pict>
+              <v:shape w14:anchorId="17729E1A" id="Diamond 7" o:spid="_x0000_s1038" type="#_x0000_t4" style="position:absolute;margin-left:17.4pt;margin-top:7.5pt;width:124.2pt;height:41.7pt;z-index:251696128;visibility:visible;mso-wrap-style:square;mso-height-percent:0;mso-wrap-distance-left:9pt;mso-wrap-distance-top:0;mso-wrap-distance-right:9pt;mso-wrap-distance-bottom:0;mso-position-horizontal:absolute;mso-position-horizontal-relative:text;mso-position-vertical:absolute;mso-position-vertical-relative:text;mso-height-percent:0;mso-height-relative:margin;v-text-anchor:middle" o:gfxdata="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" fillcolor="white [3201]" strokecolor="#70ad47 [3209]" strokeweight="1pt">
+                <v:textbox>
+                  <w:txbxContent>
+                    <w:p>
+                      <w:pPr>
+                        <w:jc w:val="center"/>
+                      </w:pPr>
+                      <w:r>
+                        <w:t>a</w:t>
+                      </w:r>
+                      <w:r>
+                        <w:t xml:space="preserve"> &gt; c</w:t>
+                      </w:r>
+                    </w:p>
+                  </w:txbxContent>
+                </v:textbox>
+              </v:shape>
+            </w:pict>
+          </mc:Fallback>
+        </mc:AlternateContent>
+      </w:r>
+    </w:p>
+    <w:p>
+      <w:r>
+        <w:rPr>
+          <w:noProof/>
+        </w:rPr>
+        <mc:AlternateContent>
+          <mc:Choice Requires="wps">
+            <w:drawing>
+              <wp:anchor distT="0" distB="0" distL="114300" distR="114300" simplePos="0" relativeHeight="251699200" behindDoc="0" locked="0" layoutInCell="1" allowOverlap="1" wp14:anchorId="3D8FFC3F" wp14:editId="6E525E91">
+                <wp:simplePos x="0" y="0"/>
+                <wp:positionH relativeFrom="column">
+                  <wp:posOffset>1790700</wp:posOffset>
+                </wp:positionH>
+                <wp:positionV relativeFrom="paragraph">
+                  <wp:posOffset>54610</wp:posOffset>
+                </wp:positionV>
+                <wp:extent cx="434340" cy="1181100"/>
+                <wp:effectExtent l="0" t="0" r="60960" b="95250"/>
+                <wp:wrapNone/>
+                <wp:docPr id="20" name="Connector: Elbow 20"/>
+                <wp:cNvGraphicFramePr/>
+                <a:graphic xmlns:a="http://schemas.openxmlformats.org/drawingml/2006/main">
+                  <a:graphicData uri="http://schemas.microsoft.com/office/word/2010/wordprocessingShape">
+                    <wps:wsp>
+                      <wps:cNvCnPr/>
+                      <wps:spPr>
+                        <a:xfrm>
+                          <a:off x="0" y="0"/>
+                          <a:ext cx="434340" cy="1181100"/>
+                        </a:xfrm>
+                        <a:prstGeom prst="bentConnector3">
+                          <a:avLst/>
+                        </a:prstGeom>
+                        <a:ln>
+                          <a:tailEnd type="triangle"/>
+                        </a:ln>
+                      </wps:spPr>
+                      <wps:style>
+                        <a:lnRef idx="1">
+                          <a:schemeClr val="accent1"/>
+                        </a:lnRef>
+                        <a:fillRef idx="0">
+                          <a:schemeClr val="accent1"/>
+                        </a:fillRef>
+                        <a:effectRef idx="0">
+                          <a:schemeClr val="accent1"/>
+                        </a:effectRef>
+                        <a:fontRef idx="minor">
+                          <a:schemeClr val="tx1"/>
+                        </a:fontRef>
+                      </wps:style>
+                      <wps:bodyPr/>
+                    </wps:wsp>
+                  </a:graphicData>
+                </a:graphic>
+              </wp:anchor>
+            </w:drawing>
+          </mc:Choice>
+          <mc:Fallback>
+            <w:pict>
+              <v:shape w14:anchorId="1CD09B03" id="Connector: Elbow 20" o:spid="_x0000_s1026" type="#_x0000_t34" style="position:absolute;margin-left:141pt;margin-top:4.3pt;width:34.2pt;height:93pt;z-index:251699200;visibility:visible;mso-wrap-style:square;mso-wrap-distance-left:9pt;mso-wrap-distance-top:0;mso-wrap-distance-right:9pt;mso-wrap-distance-bottom:0;mso-position-horizontal:absolute;mso-position-horizontal-relative:text;mso-position-vertical:absolute;mso-position-vertical-relative:text" o:gfxdata="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" strokecolor="#4472c4 [3204]" strokeweight=".5pt">
+                <v:stroke endarrow="block"/>
+              </v:shape>
+            </w:pict>
+          </mc:Fallback>
+        </mc:AlternateContent>
+      </w:r>
+    </w:p>
+    <w:p>
+      <w:r>
+        <w:rPr>
+          <w:noProof/>
+        </w:rPr>
+        <mc:AlternateContent>
+          <mc:Choice Requires="wps">
+            <w:drawing>
+              <wp:anchor distT="0" distB="0" distL="114300" distR="114300" simplePos="0" relativeHeight="251703296" behindDoc="0" locked="0" layoutInCell="1" allowOverlap="1" wp14:anchorId="6DB2D8EA" wp14:editId="765ECA56">
+                <wp:simplePos x="0" y="0"/>
+                <wp:positionH relativeFrom="column">
+                  <wp:posOffset>1569720</wp:posOffset>
+                </wp:positionH>
+                <wp:positionV relativeFrom="paragraph">
+                  <wp:posOffset>135255</wp:posOffset>
+                </wp:positionV>
+                <wp:extent cx="396240" cy="259080"/>
+                <wp:effectExtent l="0" t="0" r="3810" b="7620"/>
+                <wp:wrapNone/>
+                <wp:docPr id="29" name="Text Box 29"/>
+                <wp:cNvGraphicFramePr/>
+                <a:graphic xmlns:a="http://schemas.openxmlformats.org/drawingml/2006/main">
+                  <a:graphicData uri="http://schemas.microsoft.com/office/word/2010/wordprocessingShape">
+                    <wps:wsp>
+                      <wps:cNvSpPr txBox="1"/>
+                      <wps:spPr>
+                        <a:xfrm>
+                          <a:off x="0" y="0"/>
+                          <a:ext cx="396240" cy="259080"/>
+                        </a:xfrm>
+                        <a:prstGeom prst="rect">
+                          <a:avLst/>
+                        </a:prstGeom>
+                        <a:solidFill>
+                          <a:schemeClr val="lt1"/>
+                        </a:solidFill>
+                        <a:ln w="6350">
+                          <a:noFill/>
+                        </a:ln>
+                      </wps:spPr>
+                      <wps:txbx>
+                        <w:txbxContent>
+                          <w:p>
+                            <w:r>
+                              <w:t>No</w:t>
+                            </w:r>
+                          </w:p>
+                          <w:p/>
+                        </w:txbxContent>
+                      </wps:txbx>
+                      <wps:bodyPr rot="0" spcFirstLastPara="0" vertOverflow="overflow" horzOverflow="overflow" vert="horz" wrap="square" lIns="91440" tIns="45720" rIns="91440" bIns="45720" numCol="1" spcCol="0" rtlCol="0" fromWordArt="0" anchor="t" anchorCtr="0" forceAA="0" compatLnSpc="1">
+                        <a:prstTxWarp prst="textNoShape">
+                          <a:avLst/>
+                        </a:prstTxWarp>
+                        <a:noAutofit/>
+                      </wps:bodyPr>
+                    </wps:wsp>
+                  </a:graphicData>
+                </a:graphic>
+                <wp14:sizeRelV relativeFrom="margin">
+                  <wp14:pctHeight>0</wp14:pctHeight>
+                </wp14:sizeRelV>
+              </wp:anchor>
+            </w:drawing>
+          </mc:Choice>
+          <mc:Fallback>
+            <w:pict>
+              <v:shape w14:anchorId="6DB2D8EA" id="Text Box 29" o:spid="_x0000_s1039" type="#_x0000_t202" style="position:absolute;margin-left:123.6pt;margin-top:10.65pt;width:31.2pt;height:20.4pt;z-index:251703296;visibility:visible;mso-wrap-style:square;mso-height-percent:0;mso-wrap-distance-left:9pt;mso-wrap-distance-top:0;mso-wrap-distance-right:9pt;mso-wrap-distance-bottom:0;mso-position-horizontal:absolute;mso-position-horizontal-relative:text;mso-position-vertical:absolute;mso-position-vertical-relative:text;mso-height-percent:0;mso-height-relative:margin;v-text-anchor:top" o:gfxdata="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" fillcolor="white [3201]" stroked="f" strokeweight=".5pt">
+                <v:textbox>
+                  <w:txbxContent>
+                    <w:p>
+                      <w:r>
+                        <w:t>No</w:t>
+                      </w:r>
+                    </w:p>
+                    <w:p/>
+                  </w:txbxContent>
+                </v:textbox>
+              </v:shape>
+            </w:pict>
+          </mc:Fallback>
+        </mc:AlternateContent>
+      </w:r>
+      <w:r>
+        <w:rPr>
+          <w:noProof/>
+        </w:rPr>
+        <mc:AlternateContent>
+          <mc:Choice Requires="wps">
+            <w:drawing>
+              <wp:anchor distT="0" distB="0" distL="114300" distR="114300" simplePos="0" relativeHeight="251701248" behindDoc="0" locked="0" layoutInCell="1" allowOverlap="1" wp14:anchorId="18362365" wp14:editId="66D15773">
+                <wp:simplePos x="0" y="0"/>
+                <wp:positionH relativeFrom="column">
+                  <wp:posOffset>259080</wp:posOffset>
+                </wp:positionH>
+                <wp:positionV relativeFrom="paragraph">
+                  <wp:posOffset>182245</wp:posOffset>
+                </wp:positionV>
+                <wp:extent cx="541020" cy="259080"/>
+                <wp:effectExtent l="0" t="0" r="0" b="7620"/>
+                <wp:wrapNone/>
+                <wp:docPr id="28" name="Text Box 28"/>
+                <wp:cNvGraphicFramePr/>
+                <a:graphic xmlns:a="http://schemas.openxmlformats.org/drawingml/2006/main">
+                  <a:graphicData uri="http://schemas.microsoft.com/office/word/2010/wordprocessingShape">
+                    <wps:wsp>
+                      <wps:cNvSpPr txBox="1"/>
+                      <wps:spPr>
+                        <a:xfrm>
+                          <a:off x="0" y="0"/>
+                          <a:ext cx="541020" cy="259080"/>
+                        </a:xfrm>
+                        <a:prstGeom prst="rect">
+                          <a:avLst/>
+                        </a:prstGeom>
+                        <a:solidFill>
+                          <a:schemeClr val="lt1"/>
+                        </a:solidFill>
+                        <a:ln w="6350">
+                          <a:noFill/>
+                        </a:ln>
+                      </wps:spPr>
+                      <wps:txbx>
+                        <w:txbxContent>
+                          <w:p>
+                            <w:r>
+                              <w:t>Yes</w:t>
+                            </w:r>
+                          </w:p>
+                          <w:p/>
+                        </w:txbxContent>
+                      </wps:txbx>
+                      <wps:bodyPr rot="0" spcFirstLastPara="0" vertOverflow="overflow" horzOverflow="overflow" vert="horz" wrap="square" lIns="91440" tIns="45720" rIns="91440" bIns="45720" numCol="1" spcCol="0" rtlCol="0" fromWordArt="0" anchor="t" anchorCtr="0" forceAA="0" compatLnSpc="1">
+                        <a:prstTxWarp prst="textNoShape">
+                          <a:avLst/>
+                        </a:prstTxWarp>
+                        <a:noAutofit/>
+                      </wps:bodyPr>
+                    </wps:wsp>
+                  </a:graphicData>
+                </a:graphic>
+                <wp14:sizeRelH relativeFrom="margin">
+                  <wp14:pctWidth>0</wp14:pctWidth>
+                </wp14:sizeRelH>
+                <wp14:sizeRelV relativeFrom="margin">
+                  <wp14:pctHeight>0</wp14:pctHeight>
+                </wp14:sizeRelV>
+              </wp:anchor>
+            </w:drawing>
+          </mc:Choice>
+          <mc:Fallback>
+            <w:pict>
+              <v:shape w14:anchorId="18362365" id="Text Box 28" o:spid="_x0000_s1040" type="#_x0000_t202" style="position:absolute;margin-left:20.4pt;margin-top:14.35pt;width:42.6pt;height:20.4pt;z-index:251701248;visibility:visible;mso-wrap-style:square;mso-width-percent:0;mso-height-percent:0;mso-wrap-distance-left:9pt;mso-wrap-distance-top:0;mso-wrap-distance-right:9pt;mso-wrap-distance-bottom:0;mso-position-horizontal:absolute;mso-position-horizontal-relative:text;mso-position-vertical:absolute;mso-position-vertical-relative:text;mso-width-percent:0;mso-height-percent:0;mso-width-relative:margin;mso-height-relative:margin;v-text-anchor:top" o:gfxdata="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" fillcolor="white [3201]" stroked="f" strokeweight=".5pt">
+                <v:textbox>
+                  <w:txbxContent>
+                    <w:p>
+                      <w:r>
+                        <w:t>Yes</w:t>
+                      </w:r>
+                    </w:p>
+                    <w:p/>
+                  </w:txbxContent>
+                </v:textbox>
+              </v:shape>
+            </w:pict>
+          </mc:Fallback>
+        </mc:AlternateContent>
+      </w:r>
+      <w:r>
+        <w:rPr>
+          <w:noProof/>
+        </w:rPr>
+        <mc:AlternateContent>
+          <mc:Choice Requires="wps">
+            <w:drawing>
+              <wp:anchor distT="0" distB="0" distL="114300" distR="114300" simplePos="0" relativeHeight="251698176" behindDoc="0" locked="0" layoutInCell="1" allowOverlap="1" wp14:anchorId="64479A9D" wp14:editId="1DF72885">
+                <wp:simplePos x="0" y="0"/>
+                <wp:positionH relativeFrom="column">
+                  <wp:posOffset>944880</wp:posOffset>
+                </wp:positionH>
+                <wp:positionV relativeFrom="paragraph">
+                  <wp:posOffset>22225</wp:posOffset>
+                </wp:positionV>
+                <wp:extent cx="60960" cy="708660"/>
+                <wp:effectExtent l="38100" t="0" r="34290" b="53340"/>
+                <wp:wrapNone/>
+                <wp:docPr id="19" name="Straight Arrow Connector 19"/>
+                <wp:cNvGraphicFramePr/>
+                <a:graphic xmlns:a="http://schemas.openxmlformats.org/drawingml/2006/main">
+                  <a:graphicData uri="http://schemas.microsoft.com/office/word/2010/wordprocessingShape">
+                    <wps:wsp>
+                      <wps:cNvCnPr/>
+                      <wps:spPr>
+                        <a:xfrm flipH="1">
+                          <a:off x="0" y="0"/>
+                          <a:ext cx="60960" cy="708660"/>
+                        </a:xfrm>
+                        <a:prstGeom prst="straightConnector1">
+                          <a:avLst/>
+                        </a:prstGeom>
+                        <a:ln>
+                          <a:tailEnd type="triangle"/>
+                        </a:ln>
+                      </wps:spPr>
+                      <wps:style>
+                        <a:lnRef idx="1">
+                          <a:schemeClr val="accent1"/>
+                        </a:lnRef>
+                        <a:fillRef idx="0">
+                          <a:schemeClr val="accent1"/>
+                        </a:fillRef>
+                        <a:effectRef idx="0">
+                          <a:schemeClr val="accent1"/>
+                        </a:effectRef>
+                        <a:fontRef idx="minor">
+                          <a:schemeClr val="tx1"/>
+                        </a:fontRef>
+                      </wps:style>
+                      <wps:bodyPr/>
+                    </wps:wsp>
+                  </a:graphicData>
+                </a:graphic>
+              </wp:anchor>
+            </w:drawing>
+          </mc:Choice>
+          <mc:Fallback>
+            <w:pict>
+              <v:shape w14:anchorId="5C437600" id="Straight Arrow Connector 19" o:spid="_x0000_s1026" type="#_x0000_t32" style="position:absolute;margin-left:74.4pt;margin-top:1.75pt;width:4.8pt;height:55.8pt;flip:x;z-index:251698176;visibility:visible;mso-wrap-style:square;mso-wrap-distance-left:9pt;mso-wrap-distance-top:0;mso-wrap-distance-right:9pt;mso-wrap-distance-bottom:0;mso-position-horizontal:absolute;mso-position-horizontal-relative:text;mso-position-vertical:absolute;mso-position-vertical-relative:text" o:gfxdata="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" strokecolor="#4472c4 [3204]" strokeweight=".5pt">
+                <v:stroke endarrow="block" joinstyle="miter"/>
+              </v:shape>
+            </w:pict>
+          </mc:Fallback>
+        </mc:AlternateContent>
+      </w:r>
+    </w:p>
     <w:p/>
-    <w:p/>
-    <w:p/>
-    <w:p/>
-    <w:p/>
-    <w:p/>
-    <w:p/>
+    <w:p>
+      <w:r>
+        <w:br w:type="page"/>
+      </w:r>
+    </w:p>
+    <w:p>
+      <w:r>
+        <w:lastRenderedPageBreak/>
+        <w:t>Begin</w:t>
+      </w:r>
+    </w:p>
+    <w:p>
+      <w:r>
+        <w:tab/>
+        <w:t>Input a, b, c</w:t>
+      </w:r>
+    </w:p>
+    <w:p>
+      <w:r>
+        <w:tab/>
+        <w:t>Max = a</w:t>
+      </w:r>
+    </w:p>
+    <w:p>
+      <w:r>
+        <w:tab/>
+        <w:t>If(b&gt;Max )</w:t>
+      </w:r>
+    </w:p>
+    <w:p>
+      <w:r>
+        <w:tab/>
+      </w:r>
+      <w:r>
+        <w:tab/>
+        <w:t>If(b&gt;c)</w:t>
+      </w:r>
+    </w:p>
+    <w:p>
+      <w:r>
+        <w:tab/>
+      </w:r>
+      <w:r>
+        <w:tab/>
+      </w:r>
+      <w:r>
+        <w:tab/>
+        <w:t>Max = b</w:t>
+      </w:r>
+    </w:p>
+    <w:p>
+      <w:r>
+        <w:tab/>
+      </w:r>
+      <w:r>
+        <w:tab/>
+        <w:t>Else</w:t>
+      </w:r>
+    </w:p>
+    <w:p>
+      <w:r>
+        <w:tab/>
+      </w:r>
+      <w:r>
+        <w:tab/>
+      </w:r>
+      <w:r>
+        <w:tab/>
+        <w:t>Max = c</w:t>
+      </w:r>
+    </w:p>
+    <w:p>
+      <w:r>
+        <w:tab/>
+        <w:t xml:space="preserve">Else </w:t>
+      </w:r>
+    </w:p>
+    <w:p>
+      <w:r>
+        <w:tab/>
+      </w:r>
+      <w:r>
+        <w:tab/>
+        <w:t>If(a&gt;c)</w:t>
+      </w:r>
+    </w:p>
+    <w:p>
+      <w:r>
+        <w:tab/>
+      </w:r>
+      <w:r>
+        <w:tab/>
+      </w:r>
+      <w:r>
+        <w:tab/>
+        <w:t xml:space="preserve">Max = a </w:t>
+      </w:r>
+    </w:p>
+    <w:p>
+      <w:r>
+        <w:tab/>
+      </w:r>
+      <w:r>
+        <w:tab/>
+        <w:t>Else</w:t>
+      </w:r>
+    </w:p>
+    <w:p>
+      <w:r>
+        <w:tab/>
+      </w:r>
+      <w:r>
+        <w:tab/>
+      </w:r>
+      <w:r>
+        <w:tab/>
+        <w:t>Max = c</w:t>
+      </w:r>
+    </w:p>
+    <w:p>
+      <w:r>
+        <w:tab/>
+        <w:t>End If</w:t>
+      </w:r>
+    </w:p>
+    <w:p>
+      <w:r>
+        <w:tab/>
+        <w:t>Display Max</w:t>
+      </w:r>
+    </w:p>
     <w:p>
       <w:pPr>
         <w:tabs>
@@ -1979,7 +2397,7 @@
         </w:tabs>
       </w:pPr>
       <w:r>
-        <w:tab/>
+        <w:t xml:space="preserve">End </w:t>
       </w:r>
     </w:p>
     <w:sectPr>
@@ -1993,7 +2411,7 @@
 </file>
 
 <file path=word/styles.xml><?xml version="1.0" encoding="utf-8"?>
-<w:styles xmlns:mc="http://schemas.openxmlformats.org/markup-compatibility/2006" xmlns:r="http://schemas.openxmlformats.org/officeDocument/2006/relationships" xmlns:w="http://schemas.openxmlformats.org/wordprocessingml/2006/main" xmlns:w14="http://schemas.microsoft.com/office/word/2010/wordml" xmlns:w15="http://schemas.microsoft.com/office/word/2012/wordml" xmlns:w16cex="http://schemas.microsoft.com/office/word/2018/wordml/cex" xmlns:w16cid="http://schemas.microsoft.com/office/word/2016/wordml/cid" xmlns:w16="http://schemas.microsoft.com/office/word/2018/wordml" xmlns:w16se="http://schemas.microsoft.com/office/word/2015/wordml/symex" mc:Ignorable="w14 w15 w16se w16cid w16 w16cex">
+<w:styles xmlns:mc="http://schemas.openxmlformats.org/markup-compatibility/2006" xmlns:r="http://schemas.openxmlformats.org/officeDocument/2006/relationships" xmlns:w="http://schemas.openxmlformats.org/wordprocessingml/2006/main" xmlns:w14="http://schemas.microsoft.com/office/word/2010/wordml" xmlns:w15="http://schemas.microsoft.com/office/word/2012/wordml" xmlns:w16cex="http://schemas.microsoft.com/office/word/2018/wordml/cex" xmlns:w16cid="http://schemas.microsoft.com/office/word/2016/wordml/cid" xmlns:w16="http://schemas.microsoft.com/office/word/2018/wordml" xmlns:w16sdtdh="http://schemas.microsoft.com/office/word/2020/wordml/sdtdatahash" xmlns:w16se="http://schemas.microsoft.com/office/word/2015/wordml/symex" mc:Ignorable="w14 w15 w16se w16cid w16 w16cex w16sdtdh">
   <w:docDefaults>
     <w:rPrDefault>
       <w:rPr>

</xml_diff>